<commit_message>
doc: Requirements student #3 fixed
</commit_message>
<xml_diff>
--- a/reports/Student #3/03 - Requirements - Student #3.docx
+++ b/reports/Student #3/03 - Requirements - Student #3.docx
@@ -125,6 +125,7 @@
                 <w15:appearance w15:val="hidden"/>
                 <w:text/>
               </w:sdtPr>
+              <w:sdtEndPr/>
               <w:sdtContent>
                 <w:r>
                   <w:rPr>
@@ -219,6 +220,7 @@
                 <w15:appearance w15:val="hidden"/>
                 <w:text/>
               </w:sdtPr>
+              <w:sdtEndPr/>
               <w:sdtContent>
                 <w:r>
                   <w:rPr>
@@ -324,6 +326,7 @@
                 <w15:appearance w15:val="hidden"/>
                 <w:text/>
               </w:sdtPr>
+              <w:sdtEndPr/>
               <w:sdtContent>
                 <w:r>
                   <w:rPr>
@@ -331,12 +334,14 @@
                   </w:rPr>
                   <w:t xml:space="preserve"> </w:t>
                 </w:r>
+                <w:proofErr w:type="spellStart"/>
                 <w:r>
                   <w:rPr>
                     <w:rFonts w:asciiTheme="majorHAnsi" w:hAnsiTheme="majorHAnsi" w:cstheme="majorHAnsi"/>
                   </w:rPr>
                   <w:t>paulunnav</w:t>
                 </w:r>
+                <w:proofErr w:type="spellEnd"/>
                 <w:r>
                   <w:rPr>
                     <w:rFonts w:asciiTheme="majorHAnsi" w:hAnsiTheme="majorHAnsi" w:cstheme="majorHAnsi"/>
@@ -388,6 +393,7 @@
                 <w15:appearance w15:val="hidden"/>
                 <w:text/>
               </w:sdtPr>
+              <w:sdtEndPr/>
               <w:sdtContent>
                 <w:r>
                   <w:rPr>
@@ -464,6 +470,7 @@
                 <w15:appearance w15:val="hidden"/>
                 <w:text/>
               </w:sdtPr>
+              <w:sdtEndPr/>
               <w:sdtContent>
                 <w:r>
                   <w:rPr>
@@ -547,6 +554,7 @@
                 <w15:appearance w15:val="hidden"/>
                 <w:text/>
               </w:sdtPr>
+              <w:sdtEndPr/>
               <w:sdtContent>
                 <w:r>
                   <w:rPr>
@@ -558,7 +566,21 @@
                   <w:rPr>
                     <w:rFonts w:asciiTheme="majorHAnsi" w:hAnsiTheme="majorHAnsi" w:cstheme="majorHAnsi"/>
                   </w:rPr>
-                  <w:t>Sevilla febrero 20</w:t>
+                  <w:t xml:space="preserve">Sevilla </w:t>
+                </w:r>
+                <w:proofErr w:type="spellStart"/>
+                <w:r>
+                  <w:rPr>
+                    <w:rFonts w:asciiTheme="majorHAnsi" w:hAnsiTheme="majorHAnsi" w:cstheme="majorHAnsi"/>
+                  </w:rPr>
+                  <w:t>febrero</w:t>
+                </w:r>
+                <w:proofErr w:type="spellEnd"/>
+                <w:r>
+                  <w:rPr>
+                    <w:rFonts w:asciiTheme="majorHAnsi" w:hAnsiTheme="majorHAnsi" w:cstheme="majorHAnsi"/>
+                  </w:rPr>
+                  <w:t xml:space="preserve"> 20</w:t>
                 </w:r>
                 <w:r>
                   <w:rPr>
@@ -767,6 +789,7 @@
           <w15:appearance w15:val="hidden"/>
           <w:text/>
         </w:sdtPr>
+        <w:sdtEndPr/>
         <w:sdtContent>
           <w:r>
             <w:t xml:space="preserve">  </w:t>
@@ -856,9 +879,16 @@
           <w15:appearance w15:val="hidden"/>
           <w:text/>
         </w:sdtPr>
+        <w:sdtEndPr/>
         <w:sdtContent>
           <w:r>
-            <w:t xml:space="preserve">  https://github.com/orgs/DP2-C1-035/projects/1  </w:t>
+            <w:t xml:space="preserve"> </w:t>
+          </w:r>
+          <w:r>
+            <w:t>X</w:t>
+          </w:r>
+          <w:r>
+            <w:t xml:space="preserve"> </w:t>
           </w:r>
         </w:sdtContent>
       </w:sdt>
@@ -1147,6 +1177,7 @@
           <w15:appearance w15:val="hidden"/>
           <w:text/>
         </w:sdtPr>
+        <w:sdtEndPr/>
         <w:sdtContent>
           <w:r>
             <w:t xml:space="preserve">    </w:t>
@@ -1264,6 +1295,7 @@
           <w15:appearance w15:val="hidden"/>
           <w:text/>
         </w:sdtPr>
+        <w:sdtEndPr/>
         <w:sdtContent>
           <w:r>
             <w:t xml:space="preserve">    </w:t>
@@ -1430,6 +1462,7 @@
           </w:placeholder>
           <w:text/>
         </w:sdtPr>
+        <w:sdtEndPr/>
         <w:sdtContent>
           <w:r>
             <w:t xml:space="preserve">    </w:t>
@@ -1629,6 +1662,7 @@
           <w15:appearance w15:val="hidden"/>
           <w:text/>
         </w:sdtPr>
+        <w:sdtEndPr/>
         <w:sdtContent>
           <w:r>
             <w:t xml:space="preserve">    </w:t>
@@ -1674,6 +1708,7 @@
           <w15:appearance w15:val="hidden"/>
           <w:text/>
         </w:sdtPr>
+        <w:sdtEndPr/>
         <w:sdtContent>
           <w:r>
             <w:t xml:space="preserve">    </w:t>
@@ -1932,6 +1967,7 @@
           <w15:appearance w15:val="hidden"/>
           <w:text/>
         </w:sdtPr>
+        <w:sdtEndPr/>
         <w:sdtContent>
           <w:r>
             <w:t xml:space="preserve">    </w:t>
@@ -2061,6 +2097,7 @@
           <w15:appearance w15:val="hidden"/>
           <w:text/>
         </w:sdtPr>
+        <w:sdtEndPr/>
         <w:sdtContent>
           <w:r>
             <w:t xml:space="preserve">    </w:t>
@@ -2142,6 +2179,7 @@
           <w15:appearance w15:val="hidden"/>
           <w:text/>
         </w:sdtPr>
+        <w:sdtEndPr/>
         <w:sdtContent>
           <w:r>
             <w:t xml:space="preserve">    </w:t>
@@ -2211,6 +2249,7 @@
           <w15:appearance w15:val="hidden"/>
           <w:text/>
         </w:sdtPr>
+        <w:sdtEndPr/>
         <w:sdtContent>
           <w:r>
             <w:t xml:space="preserve">    </w:t>
@@ -2296,6 +2335,7 @@
           </w:placeholder>
           <w:text/>
         </w:sdtPr>
+        <w:sdtEndPr/>
         <w:sdtContent>
           <w:r>
             <w:t xml:space="preserve">    </w:t>
@@ -2350,6 +2390,7 @@
           <w15:appearance w15:val="hidden"/>
           <w:text/>
         </w:sdtPr>
+        <w:sdtEndPr/>
         <w:sdtContent>
           <w:r>
             <w:t xml:space="preserve">    </w:t>
@@ -2386,6 +2427,7 @@
           </w:placeholder>
           <w:text/>
         </w:sdtPr>
+        <w:sdtEndPr/>
         <w:sdtContent>
           <w:r>
             <w:t xml:space="preserve">    </w:t>
@@ -2757,6 +2799,7 @@
           <w15:appearance w15:val="hidden"/>
           <w:text/>
         </w:sdtPr>
+        <w:sdtEndPr/>
         <w:sdtContent>
           <w:r>
             <w:rPr>
@@ -2856,6 +2899,7 @@
           <w15:appearance w15:val="hidden"/>
           <w:text/>
         </w:sdtPr>
+        <w:sdtEndPr/>
         <w:sdtContent>
           <w:r>
             <w:t xml:space="preserve">    </w:t>
@@ -2966,6 +3010,7 @@
           <w15:appearance w15:val="hidden"/>
           <w:text/>
         </w:sdtPr>
+        <w:sdtEndPr/>
         <w:sdtContent>
           <w:r>
             <w:t xml:space="preserve">    </w:t>
@@ -3031,6 +3076,7 @@
           <w15:appearance w15:val="hidden"/>
           <w:text/>
         </w:sdtPr>
+        <w:sdtEndPr/>
         <w:sdtContent>
           <w:r>
             <w:t xml:space="preserve">    </w:t>
@@ -3113,6 +3159,7 @@
           <w15:appearance w15:val="hidden"/>
           <w:text/>
         </w:sdtPr>
+        <w:sdtEndPr/>
         <w:sdtContent>
           <w:r>
             <w:t xml:space="preserve">    </w:t>
@@ -3181,6 +3228,7 @@
           <w15:appearance w15:val="hidden"/>
           <w:text/>
         </w:sdtPr>
+        <w:sdtEndPr/>
         <w:sdtContent>
           <w:r>
             <w:t xml:space="preserve">    </w:t>
@@ -3264,6 +3312,7 @@
           </w:placeholder>
           <w:text/>
         </w:sdtPr>
+        <w:sdtEndPr/>
         <w:sdtContent>
           <w:r>
             <w:t xml:space="preserve">    </w:t>
@@ -3381,6 +3430,7 @@
           <w15:appearance w15:val="hidden"/>
           <w:text/>
         </w:sdtPr>
+        <w:sdtEndPr/>
         <w:sdtContent>
           <w:r>
             <w:t xml:space="preserve">    </w:t>
@@ -3426,6 +3476,7 @@
           <w15:appearance w15:val="hidden"/>
           <w:text/>
         </w:sdtPr>
+        <w:sdtEndPr/>
         <w:sdtContent>
           <w:r>
             <w:t xml:space="preserve">    </w:t>
@@ -3558,6 +3609,9 @@
       </w:pPr>
       <w:sdt>
         <w:sdtPr>
+          <w:rPr>
+            <w:u w:val="single"/>
+          </w:rPr>
           <w:tag w:val="Verdict"/>
           <w:id w:val="-1428655226"/>
           <w:placeholder>
@@ -3566,9 +3620,19 @@
           <w15:appearance w15:val="hidden"/>
           <w:text/>
         </w:sdtPr>
+        <w:sdtEndPr/>
         <w:sdtContent>
           <w:r>
-            <w:t xml:space="preserve">    </w:t>
+            <w:rPr>
+              <w:u w:val="single"/>
+            </w:rPr>
+            <w:t>X</w:t>
+          </w:r>
+          <w:r>
+            <w:rPr>
+              <w:u w:val="single"/>
+            </w:rPr>
+            <w:t xml:space="preserve">  </w:t>
           </w:r>
         </w:sdtContent>
       </w:sdt>
@@ -3600,6 +3664,7 @@
           <w15:appearance w15:val="hidden"/>
           <w:text/>
         </w:sdtPr>
+        <w:sdtEndPr/>
         <w:sdtContent>
           <w:r>
             <w:t xml:space="preserve">   </w:t>
@@ -3733,6 +3798,7 @@
           <w15:appearance w15:val="hidden"/>
           <w:text/>
         </w:sdtPr>
+        <w:sdtEndPr/>
         <w:sdtContent>
           <w:r>
             <w:rPr>
@@ -3832,6 +3898,7 @@
           <w15:appearance w15:val="hidden"/>
           <w:text/>
         </w:sdtPr>
+        <w:sdtEndPr/>
         <w:sdtContent>
           <w:r>
             <w:t xml:space="preserve">    </w:t>
@@ -3872,6 +3939,7 @@
           <w15:appearance w15:val="hidden"/>
           <w:text/>
         </w:sdtPr>
+        <w:sdtEndPr/>
         <w:sdtContent>
           <w:r>
             <w:rPr>
@@ -4007,6 +4075,7 @@
           </w:placeholder>
           <w:text/>
         </w:sdtPr>
+        <w:sdtEndPr/>
         <w:sdtContent>
           <w:r>
             <w:t xml:space="preserve">    </w:t>
@@ -4080,6 +4149,7 @@
           </w:placeholder>
           <w:text/>
         </w:sdtPr>
+        <w:sdtEndPr/>
         <w:sdtContent>
           <w:r>
             <w:t xml:space="preserve">    </w:t>
@@ -4157,6 +4227,7 @@
           <w15:appearance w15:val="hidden"/>
           <w:text/>
         </w:sdtPr>
+        <w:sdtEndPr/>
         <w:sdtContent>
           <w:r>
             <w:t xml:space="preserve">    </w:t>
@@ -4199,6 +4270,7 @@
           </w:placeholder>
           <w:text/>
         </w:sdtPr>
+        <w:sdtEndPr/>
         <w:sdtContent>
           <w:r>
             <w:rPr>
@@ -4338,6 +4410,7 @@
           <w15:appearance w15:val="hidden"/>
           <w:text/>
         </w:sdtPr>
+        <w:sdtEndPr/>
         <w:sdtContent>
           <w:r>
             <w:t xml:space="preserve">    </w:t>
@@ -4382,6 +4455,7 @@
           </w:placeholder>
           <w:text/>
         </w:sdtPr>
+        <w:sdtEndPr/>
         <w:sdtContent>
           <w:r>
             <w:t xml:space="preserve">    </w:t>
@@ -4418,6 +4492,7 @@
           </w:placeholder>
           <w:text/>
         </w:sdtPr>
+        <w:sdtEndPr/>
         <w:sdtContent>
           <w:r>
             <w:t xml:space="preserve">    </w:t>

</xml_diff>